<commit_message>
feat(Alerado logo e incluído tipo sanguineo)
</commit_message>
<xml_diff>
--- a/Omega.docx
+++ b/Omega.docx
@@ -4875,7 +4875,7 @@
           <w:b w:val="0"/>
           <w:color w:val="A6A6A6" w:themeColor="background1" w:themeShade="A6"/>
         </w:rPr>
-        <w:t xml:space="preserve">Toques Finais</w:t>
+        <w:t xml:space="preserve">Tipo Sanguíneo</w:t>
       </w:r>
       <w:r/>
     </w:p>
@@ -4883,9 +4883,276 @@
       <w:pPr>
         <w:jc w:val="both"/>
         <w:spacing w:line="240" w:lineRule="auto"/>
-        <w:rPr>
-          <w:rFonts w:ascii="Carlito" w:hAnsi="Carlito" w:cs="Carlito" w:eastAsia="Carlito"/>
-          <w:b w:val="0"/>
+      </w:pPr>
+      <w:r>
+        <w:rPr>
+          <w:rFonts w:ascii="Carlito" w:hAnsi="Carlito" w:cs="Carlito" w:eastAsia="Carlito"/>
+          <w:b w:val="0"/>
+          <w:highlight w:val="none"/>
+        </w:rPr>
+        <w:t xml:space="preserve">Chegou o momento de transformamos esse monte de números em um personagem vivo, para isso comece determinado qual o seu tipo sanguíneo. O tipo sanguíneo é uma forma de determinar a personalidade de um personagem, todo jogador deve </w:t>
+      </w:r>
+      <w:r>
+        <w:rPr>
+          <w:rFonts w:ascii="Carlito" w:hAnsi="Carlito" w:cs="Carlito" w:eastAsia="Carlito"/>
+          <w:b w:val="0"/>
+          <w:highlight w:val="none"/>
+        </w:rPr>
+        <w:t xml:space="preserve">escolher um tipo sanguino para o personagem no momento de sua criação, isso influenciará a forma como interpreta o personagem.</w:t>
+      </w:r>
+      <w:r/>
+    </w:p>
+    <w:p>
+      <w:pPr>
+        <w:jc w:val="both"/>
+        <w:spacing w:line="240" w:lineRule="auto"/>
+      </w:pPr>
+      <w:r>
+        <w:rPr>
+          <w:rFonts w:ascii="Carlito" w:hAnsi="Carlito" w:cs="Carlito" w:eastAsia="Carlito"/>
+          <w:b/>
+          <w:highlight w:val="none"/>
+        </w:rPr>
+        <w:t xml:space="preserve">Tipo A: </w:t>
+      </w:r>
+      <w:r>
+        <w:rPr>
+          <w:rFonts w:ascii="Carlito" w:hAnsi="Carlito" w:cs="Carlito" w:eastAsia="Carlito"/>
+          <w:b w:val="0"/>
+          <w:highlight w:val="none"/>
+        </w:rPr>
+        <w:t xml:space="preserve">São personagens calmos, obedientes as regras, valorizam as relações com outras pessoas, são companheiros, sensíveis, cautelosos e cuidadosos. Obedientes, educados, estudiosos, disciplinados, sérios, tendem a ser honestos e leais. Mas se preocupam mu</w:t>
+      </w:r>
+      <w:r>
+        <w:rPr>
+          <w:rFonts w:ascii="Carlito" w:hAnsi="Carlito" w:cs="Carlito" w:eastAsia="Carlito"/>
+          <w:b w:val="0"/>
+          <w:highlight w:val="none"/>
+        </w:rPr>
+        <w:t xml:space="preserve">ito, exitam em expressar emoções, tem pouca força de vontade, sendo indecisos e por vezes antissociais.</w:t>
+      </w:r>
+      <w:r/>
+    </w:p>
+    <w:p>
+      <w:pPr>
+        <w:jc w:val="both"/>
+        <w:spacing w:line="240" w:lineRule="auto"/>
+      </w:pPr>
+      <w:r>
+        <w:rPr>
+          <w:rFonts w:ascii="Carlito" w:hAnsi="Carlito" w:cs="Carlito" w:eastAsia="Carlito"/>
+          <w:b/>
+          <w:highlight w:val="none"/>
+        </w:rPr>
+        <w:t xml:space="preserve">Tipo B: </w:t>
+      </w:r>
+      <w:r>
+        <w:rPr>
+          <w:rFonts w:ascii="Carlito" w:hAnsi="Carlito" w:cs="Carlito" w:eastAsia="Carlito"/>
+          <w:b w:val="0"/>
+          <w:highlight w:val="none"/>
+        </w:rPr>
+        <w:t xml:space="preserve">Fazem as coisas do seu próprio jeito, tem uma personalidade forte, são fáceis de se conviver e geralmente bastante aventureiros. Alegres, descontraídos, exuberantes, ativos, gentis e otimistas. Eles, no entanto, tendem a ser esquecidos, indecisos, d</w:t>
+      </w:r>
+      <w:r>
+        <w:rPr>
+          <w:rFonts w:ascii="Carlito" w:hAnsi="Carlito" w:cs="Carlito" w:eastAsia="Carlito"/>
+          <w:b w:val="0"/>
+          <w:highlight w:val="none"/>
+        </w:rPr>
+        <w:t xml:space="preserve">esorganizados, barulhentos, espontâneos, exagerados, geralmente querem fazer muitas coisas ao mesmo tempo mas não conseguem.</w:t>
+      </w:r>
+      <w:r/>
+    </w:p>
+    <w:p>
+      <w:pPr>
+        <w:jc w:val="both"/>
+        <w:spacing w:line="240" w:lineRule="auto"/>
+      </w:pPr>
+      <w:r>
+        <w:rPr>
+          <w:rFonts w:ascii="Carlito" w:hAnsi="Carlito" w:cs="Carlito" w:eastAsia="Carlito"/>
+          <w:b/>
+          <w:highlight w:val="none"/>
+        </w:rPr>
+        <w:t xml:space="preserve">Tipo AB: </w:t>
+      </w:r>
+      <w:r>
+        <w:rPr>
+          <w:rFonts w:ascii="Carlito" w:hAnsi="Carlito" w:cs="Carlito" w:eastAsia="Carlito"/>
+          <w:b w:val="0"/>
+          <w:highlight w:val="none"/>
+        </w:rPr>
+        <w:t xml:space="preserve">Profundos conhecedores do que acontece ao seu redor, nunca levam as coisas ao limite, gostam de ser úteis. Sensíveis, orgulhosos, diplomáticos, simpáticos, eficientes, delicados e tendem a aprender as coisas rápido. Geralmente são também esquentado</w:t>
+      </w:r>
+      <w:r>
+        <w:rPr>
+          <w:rFonts w:ascii="Carlito" w:hAnsi="Carlito" w:cs="Carlito" w:eastAsia="Carlito"/>
+          <w:b w:val="0"/>
+          <w:highlight w:val="none"/>
+        </w:rPr>
+        <w:t xml:space="preserve">s, irritadiços, resmungões, dependem de atenção e mudam de humor facilmente. São muito exigentes consigo mesmos.</w:t>
+      </w:r>
+      <w:r/>
+    </w:p>
+    <w:p>
+      <w:pPr>
+        <w:jc w:val="both"/>
+        <w:spacing w:line="240" w:lineRule="auto"/>
+        <w:rPr>
+          <w:rFonts w:ascii="Carlito" w:hAnsi="Carlito" w:cs="Carlito" w:eastAsia="Carlito"/>
+          <w:b w:val="0"/>
+          <w:highlight w:val="none"/>
+        </w:rPr>
+      </w:pPr>
+      <w:r>
+        <w:rPr>
+          <w:rFonts w:ascii="Carlito" w:hAnsi="Carlito" w:cs="Carlito" w:eastAsia="Carlito"/>
+          <w:b/>
+          <w:highlight w:val="none"/>
+        </w:rPr>
+        <w:t xml:space="preserve">Tipo O:</w:t>
+      </w:r>
+      <w:r>
+        <w:rPr>
+          <w:rFonts w:ascii="Carlito" w:hAnsi="Carlito" w:cs="Carlito" w:eastAsia="Carlito"/>
+          <w:b w:val="0"/>
+          <w:highlight w:val="none"/>
+        </w:rPr>
+        <w:t xml:space="preserve"> Possuem um grande senso de comprometimento, são românticos, bons organizadores e líderes orgulhosos. Demonstram ser confiantes, com muita força de vontade, são bons julgadores, delicados e determinados. São demasiados preocupados com seu trabalho e </w:t>
+      </w:r>
+      <w:r>
+        <w:rPr>
+          <w:rFonts w:ascii="Carlito" w:hAnsi="Carlito" w:cs="Carlito" w:eastAsia="Carlito"/>
+          <w:b w:val="0"/>
+          <w:highlight w:val="none"/>
+        </w:rPr>
+        <w:t xml:space="preserve">suas responsabilidades, inseguros, emocionais, teimosos, geralmente confiam demais em si mesmos e por vezes são egoístas.</w:t>
+      </w:r>
+      <w:r/>
+      <w:r>
+        <w:rPr>
+          <w:rFonts w:ascii="Carlito" w:hAnsi="Carlito" w:cs="Carlito" w:eastAsia="Carlito"/>
+          <w:b w:val="0"/>
+          <w:highlight w:val="none"/>
+        </w:rPr>
+      </w:r>
+      <w:r>
+        <w:rPr>
+          <w:rFonts w:ascii="Carlito" w:hAnsi="Carlito" w:cs="Carlito" w:eastAsia="Carlito"/>
+          <w:b w:val="0"/>
+          <w:highlight w:val="none"/>
+        </w:rPr>
+      </w:r>
+    </w:p>
+    <w:p>
+      <w:pPr>
+        <w:pStyle w:val="721"/>
+        <w:spacing w:before="113" w:beforeAutospacing="0" w:after="57" w:afterAutospacing="0" w:line="240" w:lineRule="auto"/>
+        <w:rPr>
+          <w:rFonts w:ascii="Arial Black" w:hAnsi="Arial Black" w:cs="Arial Black" w:eastAsia="Arial Black"/>
+          <w:color w:val="C00000"/>
+        </w:rPr>
+      </w:pPr>
+      <w:r>
+        <w:rPr>
+          <w:rFonts w:ascii="Upheaval TT (BRK)" w:hAnsi="Upheaval TT (BRK)" w:cs="Upheaval TT (BRK)" w:eastAsia="Upheaval TT (BRK)"/>
+          <w:b w:val="0"/>
+          <w:color w:val="A6A6A6" w:themeColor="background1" w:themeShade="A6"/>
+        </w:rPr>
+        <w:t xml:space="preserve">História</w:t>
+      </w:r>
+      <w:r/>
+    </w:p>
+    <w:p>
+      <w:pPr>
+        <w:jc w:val="both"/>
+        <w:spacing w:line="240" w:lineRule="auto"/>
+        <w:rPr>
+          <w:rFonts w:ascii="Carlito" w:hAnsi="Carlito" w:cs="Carlito" w:eastAsia="Carlito"/>
+          <w:b w:val="0"/>
+          <w:highlight w:val="none"/>
+        </w:rPr>
+      </w:pPr>
+      <w:r>
+        <w:rPr>
+          <w:rFonts w:ascii="Carlito" w:hAnsi="Carlito" w:cs="Carlito" w:eastAsia="Carlito"/>
+          <w:b w:val="0"/>
+          <w:highlight w:val="none"/>
+        </w:rPr>
+        <w:t xml:space="preserve">Chegou o momento de criar um nome e um passado para o seu herói! </w:t>
+      </w:r>
+      <w:r/>
+      <w:r>
+        <w:rPr>
+          <w:rFonts w:ascii="Carlito" w:hAnsi="Carlito" w:cs="Carlito" w:eastAsia="Carlito"/>
+          <w:b w:val="0"/>
+          <w:highlight w:val="none"/>
+        </w:rPr>
+        <w:t xml:space="preserve">Todo grande herói tem um passado, uma família, um motivo para lutar, a história de um personagem descreve como era a sua vida antes do início do jogo. </w:t>
+      </w:r>
+      <w:r/>
+    </w:p>
+    <w:p>
+      <w:pPr>
+        <w:jc w:val="both"/>
+        <w:spacing w:line="240" w:lineRule="auto"/>
+        <w:rPr>
+          <w:rFonts w:ascii="Carlito" w:hAnsi="Carlito" w:cs="Carlito" w:eastAsia="Carlito"/>
+          <w:b w:val="0"/>
+          <w:highlight w:val="none"/>
+        </w:rPr>
+      </w:pPr>
+      <w:r>
+        <w:rPr>
+          <w:rFonts w:ascii="Carlito" w:hAnsi="Carlito" w:cs="Carlito" w:eastAsia="Carlito"/>
+          <w:b w:val="0"/>
+          <w:highlight w:val="none"/>
+        </w:rPr>
+        <w:t xml:space="preserve">Uma história bem detalhada ajuda muito na hora de interpretar seu personagem, por isso capriche! Como era a sua família? Como ele foi treinado? Qual seu objetivo para lutar? Quando mais detalhes colocar nessa parte, mais interessante e vivo seu herói ficará.</w:t>
+      </w:r>
+      <w:r>
+        <w:rPr>
+          <w:rFonts w:ascii="Carlito" w:hAnsi="Carlito" w:cs="Carlito" w:eastAsia="Carlito"/>
+          <w:b w:val="0"/>
+          <w:highlight w:val="none"/>
+        </w:rPr>
+      </w:r>
+      <w:r>
+        <w:rPr>
+          <w:rFonts w:ascii="Carlito" w:hAnsi="Carlito" w:cs="Carlito" w:eastAsia="Carlito"/>
+          <w:b w:val="0"/>
+          <w:highlight w:val="none"/>
+        </w:rPr>
+      </w:r>
+    </w:p>
+    <w:p>
+      <w:pPr>
+        <w:pStyle w:val="721"/>
+        <w:spacing w:before="113" w:beforeAutospacing="0" w:after="57" w:afterAutospacing="0" w:line="240" w:lineRule="auto"/>
+        <w:rPr>
+          <w:rFonts w:ascii="Arial Black" w:hAnsi="Arial Black" w:cs="Arial Black" w:eastAsia="Arial Black"/>
+          <w:color w:val="C00000"/>
+        </w:rPr>
+      </w:pPr>
+      <w:r>
+        <w:rPr>
+          <w:rFonts w:ascii="Upheaval TT (BRK)" w:hAnsi="Upheaval TT (BRK)" w:cs="Upheaval TT (BRK)" w:eastAsia="Upheaval TT (BRK)"/>
+          <w:b w:val="0"/>
+          <w:color w:val="A6A6A6" w:themeColor="background1" w:themeShade="A6"/>
+        </w:rPr>
+        <w:t xml:space="preserve">Toques finais</w:t>
+      </w:r>
+      <w:r/>
+    </w:p>
+    <w:p>
+      <w:pPr>
+        <w:jc w:val="both"/>
+        <w:spacing w:line="240" w:lineRule="auto"/>
+        <w:rPr>
+          <w:rFonts w:ascii="Carlito" w:hAnsi="Carlito" w:cs="Carlito" w:eastAsia="Carlito"/>
+          <w:b w:val="0"/>
+          <w:highlight w:val="none"/>
         </w:rPr>
       </w:pPr>
       <w:r>
@@ -6253,10 +6520,10 @@
               <wp:anchor xmlns:wp="http://schemas.openxmlformats.org/drawingml/2006/wordprocessingDrawing" distT="0" distB="0" distL="115200" distR="115200" simplePos="0" relativeHeight="44032" behindDoc="0" locked="0" layoutInCell="1" allowOverlap="1">
                 <wp:simplePos x="0" y="0"/>
                 <wp:positionH relativeFrom="column">
-                  <wp:posOffset>3457892</wp:posOffset>
+                  <wp:posOffset>0</wp:posOffset>
                 </wp:positionH>
                 <wp:positionV relativeFrom="paragraph">
-                  <wp:posOffset>-8408721</wp:posOffset>
+                  <wp:posOffset>37850</wp:posOffset>
                 </wp:positionV>
                 <wp:extent cx="414776" cy="414776"/>
                 <wp:effectExtent l="0" t="0" r="0" b="0"/>
@@ -6319,7 +6586,7 @@
                   <v:f eqn="sum @10 21600 0"/>
                 </v:formulas>
               </v:shapetype>
-              <v:shape id="_x0000_i11" o:spid="_x0000_s11" type="#_x0000_t75" style="position:absolute;mso-wrap-distance-left:9.1pt;mso-wrap-distance-top:0.0pt;mso-wrap-distance-right:9.1pt;mso-wrap-distance-bottom:0.0pt;z-index:44032;o:allowoverlap:true;o:allowincell:true;mso-position-horizontal-relative:text;margin-left:272.3pt;mso-position-horizontal:absolute;mso-position-vertical-relative:text;margin-top:-662.1pt;mso-position-vertical:absolute;width:32.7pt;height:32.7pt;" wrapcoords="0 0 100000 0 100000 100000 0 100000" stroked="false">
+              <v:shape id="_x0000_i11" o:spid="_x0000_s11" type="#_x0000_t75" style="position:absolute;mso-wrap-distance-left:9.1pt;mso-wrap-distance-top:0.0pt;mso-wrap-distance-right:9.1pt;mso-wrap-distance-bottom:0.0pt;z-index:44032;o:allowoverlap:true;o:allowincell:true;mso-position-horizontal-relative:text;margin-left:0.0pt;mso-position-horizontal:absolute;mso-position-vertical-relative:text;margin-top:3.0pt;mso-position-vertical:absolute;width:32.7pt;height:32.7pt;" wrapcoords="0 0 100000 0 100000 100000 0 100000" stroked="false">
                 <v:path textboxrect="0,0,0,0"/>
                 <v:imagedata r:id="rId19" o:title=""/>
               </v:shape>
@@ -11822,45 +12089,6 @@
           <w:b/>
           <w:highlight w:val="none"/>
         </w:rPr>
-        <w:t xml:space="preserve">Kami:</w:t>
-      </w:r>
-      <w:r>
-        <w:rPr>
-          <w:b w:val="0"/>
-          <w:highlight w:val="none"/>
-        </w:rPr>
-        <w:t xml:space="preserve"> </w:t>
-      </w:r>
-      <w:r>
-        <w:rPr>
-          <w:b w:val="0"/>
-          <w:highlight w:val="none"/>
-        </w:rPr>
-        <w:t xml:space="preserve">Significa “deus”. Personagens e criaturas mil vezes mais poderosos.</w:t>
-      </w:r>
-      <w:r>
-        <w:rPr>
-          <w:b w:val="0"/>
-          <w:highlight w:val="none"/>
-        </w:rPr>
-      </w:r>
-      <w:r/>
-    </w:p>
-    <w:p>
-      <w:pPr>
-        <w:pStyle w:val="721"/>
-        <w:spacing w:before="113" w:beforeAutospacing="0" w:after="0" w:afterAutospacing="0" w:line="240" w:lineRule="auto"/>
-        <w:rPr>
-          <w:rFonts w:ascii="Upheaval TT (BRK)" w:hAnsi="Upheaval TT (BRK)" w:cs="Upheaval TT (BRK)" w:eastAsia="Upheaval TT (BRK)"/>
-          <w:color w:val="A6A6A6"/>
-        </w:rPr>
-      </w:pPr>
-      <w:r>
-        <w:rPr>
-          <w:rFonts w:ascii="Upheaval TT (BRK)" w:hAnsi="Upheaval TT (BRK)" w:cs="Upheaval TT (BRK)" w:eastAsia="Upheaval TT (BRK)"/>
-          <w:b w:val="0"/>
-          <w:color w:val="A6A6A6" w:themeColor="background1" w:themeShade="A6"/>
-        </w:rPr>
       </w:r>
       <w:r>
         <mc:AlternateContent>
@@ -11872,10 +12100,10 @@
                   <wp:posOffset>0</wp:posOffset>
                 </wp:positionH>
                 <wp:positionV relativeFrom="paragraph">
-                  <wp:posOffset>117306</wp:posOffset>
+                  <wp:posOffset>288000</wp:posOffset>
                 </wp:positionV>
-                <wp:extent cx="414776" cy="414776"/>
-                <wp:effectExtent l="0" t="0" r="0" b="0"/>
+                <wp:extent cx="414774" cy="414774"/>
+                <wp:effectExtent l="0" t="0" r="2" b="2"/>
                 <wp:wrapTight wrapText="bothSides">
                   <wp:wrapPolygon edited="1">
                     <wp:start x="0" y="0"/>
@@ -11892,7 +12120,7 @@
                   <a:graphicData uri="http://schemas.openxmlformats.org/drawingml/2006/picture">
                     <pic:pic xmlns:pic="http://schemas.openxmlformats.org/drawingml/2006/picture">
                       <pic:nvPicPr>
-                        <pic:cNvPr id="1851398342" name="" hidden="0"/>
+                        <pic:cNvPr id="651508313" name="" hidden="0"/>
                         <pic:cNvPicPr>
                           <a:picLocks noChangeAspect="1"/>
                         </pic:cNvPicPr>
@@ -11903,7 +12131,7 @@
                         <a:stretch/>
                       </pic:blipFill>
                       <pic:spPr bwMode="auto">
-                        <a:xfrm flipH="0" flipV="0">
+                        <a:xfrm rot="0" flipH="0" flipV="0">
                           <a:off x="0" y="0"/>
                           <a:ext cx="414774" cy="414774"/>
                         </a:xfrm>
@@ -11935,7 +12163,7 @@
                   <v:f eqn="sum @10 21600 0"/>
                 </v:formulas>
               </v:shapetype>
-              <v:shape id="_x0000_i15" o:spid="_x0000_s15" type="#_x0000_t75" style="position:absolute;mso-wrap-distance-left:9.1pt;mso-wrap-distance-top:0.0pt;mso-wrap-distance-right:9.1pt;mso-wrap-distance-bottom:0.0pt;z-index:44032;o:allowoverlap:true;o:allowincell:true;mso-position-horizontal-relative:text;margin-left:0.0pt;mso-position-horizontal:absolute;mso-position-vertical-relative:text;margin-top:9.2pt;mso-position-vertical:absolute;width:32.7pt;height:32.7pt;" wrapcoords="0 0 100000 0 100000 100000 0 100000" stroked="false">
+              <v:shape id="_x0000_i15" o:spid="_x0000_s15" type="#_x0000_t75" style="position:absolute;mso-wrap-distance-left:9.1pt;mso-wrap-distance-top:0.0pt;mso-wrap-distance-right:9.1pt;mso-wrap-distance-bottom:0.0pt;z-index:44032;o:allowoverlap:true;o:allowincell:true;mso-position-horizontal-relative:text;margin-left:0.0pt;mso-position-horizontal:absolute;mso-position-vertical-relative:text;margin-top:22.7pt;mso-position-vertical:absolute;width:32.7pt;height:32.7pt;rotation:0;" wrapcoords="0 0 100000 0 100000 100000 0 100000" stroked="false">
                 <v:path textboxrect="0,0,0,0"/>
                 <v:imagedata r:id="rId23" o:title=""/>
               </v:shape>
@@ -11943,6 +12171,52 @@
           </mc:Fallback>
         </mc:AlternateContent>
       </w:r>
+      <w:r>
+        <w:rPr>
+          <w:b/>
+          <w:highlight w:val="none"/>
+        </w:rPr>
+        <w:t xml:space="preserve">Kami:</w:t>
+      </w:r>
+      <w:r>
+        <w:rPr>
+          <w:b w:val="0"/>
+          <w:highlight w:val="none"/>
+        </w:rPr>
+        <w:t xml:space="preserve"> </w:t>
+      </w:r>
+      <w:r>
+        <w:rPr>
+          <w:b w:val="0"/>
+          <w:highlight w:val="none"/>
+        </w:rPr>
+        <w:t xml:space="preserve">Significa “deus”. Personagens e criaturas mil vezes mais poderosos.</w:t>
+      </w:r>
+      <w:r>
+        <w:rPr>
+          <w:b w:val="0"/>
+          <w:highlight w:val="none"/>
+        </w:rPr>
+      </w:r>
+      <w:r/>
+    </w:p>
+    <w:p>
+      <w:pPr>
+        <w:pStyle w:val="721"/>
+        <w:spacing w:before="113" w:beforeAutospacing="0" w:after="0" w:afterAutospacing="0" w:line="240" w:lineRule="auto"/>
+        <w:rPr>
+          <w:rFonts w:ascii="Upheaval TT (BRK)" w:hAnsi="Upheaval TT (BRK)" w:cs="Upheaval TT (BRK)" w:eastAsia="Upheaval TT (BRK)"/>
+          <w:color w:val="A6A6A6"/>
+        </w:rPr>
+      </w:pPr>
+      <w:r>
+        <w:rPr>
+          <w:rFonts w:ascii="Upheaval TT (BRK)" w:hAnsi="Upheaval TT (BRK)" w:cs="Upheaval TT (BRK)" w:eastAsia="Upheaval TT (BRK)"/>
+          <w:b w:val="0"/>
+          <w:color w:val="A6A6A6" w:themeColor="background1" w:themeShade="A6"/>
+        </w:rPr>
+      </w:r>
+      <w:r/>
       <w:r>
         <w:rPr>
           <w:rFonts w:ascii="Upheaval TT (BRK)" w:hAnsi="Upheaval TT (BRK)" w:cs="Upheaval TT (BRK)" w:eastAsia="Upheaval TT (BRK)"/>
@@ -15813,24 +16087,15 @@
           <w:b w:val="0"/>
           <w:highlight w:val="none"/>
         </w:rPr>
-        <w:t xml:space="preserve">Essa </w:t>
-      </w:r>
-      <w:r>
-        <w:rPr>
-          <w:rFonts w:ascii="Carlito" w:hAnsi="Carlito" w:cs="Carlito" w:eastAsia="Carlito"/>
-          <w:b w:val="0"/>
-          <w:i/>
-          <w:highlight w:val="none"/>
-        </w:rPr>
-        <w:t xml:space="preserve">arma </w:t>
-      </w:r>
-      <w:r>
-        <w:rPr>
-          <w:rFonts w:ascii="Carlito" w:hAnsi="Carlito" w:cs="Carlito" w:eastAsia="Carlito"/>
-          <w:b w:val="0"/>
-          <w:highlight w:val="none"/>
-        </w:rPr>
-        <w:t xml:space="preserve">permite que o personagem canalize seu poder através dela, dessa forma ele poderá usar Vantagens junto a arma especial.</w:t>
+        <w:t xml:space="preserve">Aplicável somente a armas. Essa arma </w:t>
+      </w:r>
+      <w:r>
+        <w:rPr>
+          <w:rFonts w:ascii="Carlito" w:hAnsi="Carlito" w:cs="Carlito" w:eastAsia="Carlito"/>
+          <w:b w:val="0"/>
+          <w:highlight w:val="none"/>
+        </w:rPr>
+        <w:t xml:space="preserve">permite que o personagem canalize seu poder através dela, dessa forma ele poderá usar vantagens junto seus ataques com a arma especial.</w:t>
       </w:r>
       <w:r>
         <w:rPr>
@@ -15847,9 +16112,59 @@
         <w:spacing w:before="113" w:beforeAutospacing="0" w:after="113" w:afterAutospacing="0" w:line="240" w:lineRule="auto"/>
         <w:rPr>
           <w:rFonts w:ascii="Carlito" w:hAnsi="Carlito" w:cs="Carlito" w:eastAsia="Carlito"/>
+          <w:b w:val="0"/>
+          <w:highlight w:val="none"/>
+        </w:rPr>
+      </w:pPr>
+      <w:r>
+        <w:rPr>
+          <w:rFonts w:ascii="Carlito" w:hAnsi="Carlito" w:cs="Carlito" w:eastAsia="Carlito"/>
           <w:b/>
           <w:highlight w:val="none"/>
         </w:rPr>
+        <w:t xml:space="preserve">Espiritual</w:t>
+      </w:r>
+      <w:r>
+        <w:rPr>
+          <w:rFonts w:ascii="Carlito" w:hAnsi="Carlito" w:cs="Carlito" w:eastAsia="Carlito"/>
+          <w:b/>
+          <w:highlight w:val="none"/>
+        </w:rPr>
+        <w:t xml:space="preserve"> (30 PE’s):</w:t>
+      </w:r>
+      <w:r>
+        <w:rPr>
+          <w:rFonts w:ascii="Carlito" w:hAnsi="Carlito" w:cs="Carlito" w:eastAsia="Carlito"/>
+          <w:b/>
+          <w:highlight w:val="none"/>
+        </w:rPr>
+        <w:t xml:space="preserve"> </w:t>
+      </w:r>
+      <w:r>
+        <w:rPr>
+          <w:rFonts w:ascii="Carlito" w:hAnsi="Carlito" w:cs="Carlito" w:eastAsia="Carlito"/>
+          <w:b w:val="0"/>
+          <w:highlight w:val="none"/>
+        </w:rPr>
+        <w:t xml:space="preserve">Aplicável somente a armas Com a capacidade de ferir o corpo e a alma, toda vez que o personagem causa dando a um oponente com essa arma, este perde uma quantidade de pontos de mana igual a metade do dano causado. </w:t>
+      </w:r>
+      <w:r>
+        <w:rPr>
+          <w:rFonts w:ascii="Carlito" w:hAnsi="Carlito" w:cs="Carlito" w:eastAsia="Carlito"/>
+          <w:b w:val="0"/>
+          <w:highlight w:val="none"/>
+        </w:rPr>
+      </w:r>
+    </w:p>
+    <w:p>
+      <w:pPr>
+        <w:jc w:val="both"/>
+        <w:spacing w:before="113" w:beforeAutospacing="0" w:after="113" w:afterAutospacing="0" w:line="240" w:lineRule="auto"/>
+        <w:rPr>
+          <w:rFonts w:ascii="Carlito" w:hAnsi="Carlito" w:cs="Carlito" w:eastAsia="Carlito"/>
+          <w:b w:val="0"/>
+          <w:highlight w:val="none"/>
+        </w:rPr>
       </w:pPr>
       <w:r>
         <w:rPr>
@@ -15857,15 +16172,15 @@
           <w:b/>
           <w:highlight w:val="none"/>
         </w:rPr>
-        <w:t xml:space="preserve">Radiante (50 PE’S): </w:t>
-      </w:r>
-      <w:r>
-        <w:rPr>
-          <w:rFonts w:ascii="Carlito" w:hAnsi="Carlito" w:cs="Carlito" w:eastAsia="Carlito"/>
-          <w:b w:val="0"/>
-          <w:highlight w:val="none"/>
-        </w:rPr>
-        <w:t xml:space="preserve">Este item canaliza energia pura, se for uma arma, os ataques realizados só podem ser Bloqueados caso o oponente também possua uma arma ou armadura Radiante. Armaduras custam 25 PE’s.</w:t>
+        <w:t xml:space="preserve">Radiante (30 PE’S): </w:t>
+      </w:r>
+      <w:r>
+        <w:rPr>
+          <w:rFonts w:ascii="Carlito" w:hAnsi="Carlito" w:cs="Carlito" w:eastAsia="Carlito"/>
+          <w:b w:val="0"/>
+          <w:highlight w:val="none"/>
+        </w:rPr>
+        <w:t xml:space="preserve">Este item canaliza energia pura, os ataques realizados com armas radiantes só podem ser Bloqueados caso o oponente também possua uma arma ou armadura radiante.</w:t>
       </w:r>
       <w:r>
         <w:rPr>
@@ -15882,6 +16197,7 @@
         <w:spacing w:before="113" w:beforeAutospacing="0" w:after="113" w:afterAutospacing="0" w:line="240" w:lineRule="auto"/>
         <w:rPr>
           <w:rFonts w:ascii="Carlito" w:hAnsi="Carlito" w:cs="Carlito" w:eastAsia="Carlito"/>
+          <w:b w:val="0"/>
           <w:highlight w:val="none"/>
         </w:rPr>
       </w:pPr>
@@ -15891,7 +16207,7 @@
           <w:b/>
           <w:highlight w:val="none"/>
         </w:rPr>
-        <w:t xml:space="preserve">Sombria (25 PE’s):</w:t>
+        <w:t xml:space="preserve">Sombria (30 PE’s):</w:t>
       </w:r>
       <w:r>
         <w:rPr>
@@ -15907,7 +16223,7 @@
           <w:b w:val="0"/>
           <w:highlight w:val="none"/>
         </w:rPr>
-        <w:t xml:space="preserve">Quando usada por personagem com a desvantagem Amaldiçoado ou Monstruoso, uma arma recebe +2 no Ataque, enquanto uma armadura recebe +2 no Bloqueio. </w:t>
+        <w:t xml:space="preserve">Quando usada por personagem com a desvantagem Amaldiçoado ou Monstruoso, uma arma recebe +2 no Ataque, enquanto uma armadura recebe +2 no Bloqueio.</w:t>
       </w:r>
       <w:r>
         <w:rPr>
@@ -15917,6 +16233,111 @@
         </w:rPr>
       </w:r>
       <w:r/>
+    </w:p>
+    <w:p>
+      <w:pPr>
+        <w:jc w:val="both"/>
+        <w:spacing w:before="113" w:beforeAutospacing="0" w:after="113" w:afterAutospacing="0" w:line="240" w:lineRule="auto"/>
+        <w:rPr>
+          <w:rFonts w:ascii="Carlito" w:hAnsi="Carlito" w:cs="Carlito" w:eastAsia="Carlito"/>
+          <w:b w:val="0"/>
+          <w:highlight w:val="none"/>
+        </w:rPr>
+      </w:pPr>
+      <w:r>
+        <w:rPr>
+          <w:rFonts w:ascii="Carlito" w:hAnsi="Carlito" w:cs="Carlito" w:eastAsia="Carlito"/>
+          <w:b/>
+          <w:highlight w:val="none"/>
+        </w:rPr>
+        <w:t xml:space="preserve">Submarina </w:t>
+      </w:r>
+      <w:r>
+        <w:rPr>
+          <w:rFonts w:ascii="Carlito" w:hAnsi="Carlito" w:cs="Carlito" w:eastAsia="Carlito"/>
+          <w:b/>
+          <w:highlight w:val="none"/>
+        </w:rPr>
+        <w:t xml:space="preserve">(5 PE’s):</w:t>
+      </w:r>
+      <w:r>
+        <w:rPr>
+          <w:rFonts w:ascii="Carlito" w:hAnsi="Carlito" w:cs="Carlito" w:eastAsia="Carlito"/>
+          <w:b/>
+          <w:highlight w:val="none"/>
+        </w:rPr>
+        <w:t xml:space="preserve"> </w:t>
+      </w:r>
+      <w:r>
+        <w:rPr>
+          <w:rFonts w:ascii="Carlito" w:hAnsi="Carlito" w:cs="Carlito" w:eastAsia="Carlito"/>
+          <w:b w:val="0"/>
+          <w:highlight w:val="none"/>
+        </w:rPr>
+        <w:t xml:space="preserve">Aplicável somente a armaduras. Essa armadura tem propriedades especiais que permite ao personagem não apenas respirar em baixo d’água, como também não o atrapalha ao nadar ou lutar enquanto ele estiver mergulhando.</w:t>
+      </w:r>
+      <w:r>
+        <w:rPr>
+          <w:rFonts w:ascii="Carlito" w:hAnsi="Carlito" w:cs="Carlito" w:eastAsia="Carlito"/>
+          <w:b w:val="0"/>
+          <w:highlight w:val="none"/>
+        </w:rPr>
+      </w:r>
+      <w:r>
+        <w:rPr>
+          <w:rFonts w:ascii="Carlito" w:hAnsi="Carlito" w:cs="Carlito" w:eastAsia="Carlito"/>
+          <w:b w:val="0"/>
+          <w:highlight w:val="none"/>
+        </w:rPr>
+      </w:r>
+    </w:p>
+    <w:p>
+      <w:pPr>
+        <w:jc w:val="both"/>
+        <w:spacing w:before="113" w:beforeAutospacing="0" w:after="113" w:afterAutospacing="0" w:line="240" w:lineRule="auto"/>
+        <w:rPr>
+          <w:rFonts w:ascii="Carlito" w:hAnsi="Carlito" w:cs="Carlito" w:eastAsia="Carlito"/>
+          <w:highlight w:val="none"/>
+        </w:rPr>
+      </w:pPr>
+      <w:r>
+        <w:rPr>
+          <w:rFonts w:ascii="Carlito" w:hAnsi="Carlito" w:cs="Carlito" w:eastAsia="Carlito"/>
+          <w:b/>
+          <w:highlight w:val="none"/>
+        </w:rPr>
+        <w:t xml:space="preserve">Vorpal (30 PE’s):</w:t>
+      </w:r>
+      <w:r>
+        <w:rPr>
+          <w:rFonts w:ascii="Carlito" w:hAnsi="Carlito" w:cs="Carlito" w:eastAsia="Carlito"/>
+          <w:b/>
+          <w:highlight w:val="none"/>
+        </w:rPr>
+        <w:t xml:space="preserve"> </w:t>
+      </w:r>
+      <w:r>
+        <w:rPr>
+          <w:rFonts w:ascii="Carlito" w:hAnsi="Carlito" w:cs="Carlito" w:eastAsia="Carlito"/>
+          <w:b w:val="0"/>
+          <w:highlight w:val="none"/>
+        </w:rPr>
+        <w:t xml:space="preserve">Aplicável somente a armas. Sobrenaturalmente afiada, quando o personagem rola um 6 em sua jogada de ataque com essa arma, se o alvo de pertencer a mesma escala de poder, ele precisa fazer um teste de Resistência, caso falhe a arma o corta ao meio, matando-o imediatamente.</w:t>
+      </w:r>
+      <w:r>
+        <w:rPr>
+          <w:rFonts w:ascii="Carlito" w:hAnsi="Carlito" w:cs="Carlito" w:eastAsia="Carlito"/>
+          <w:b w:val="0"/>
+          <w:highlight w:val="none"/>
+        </w:rPr>
+      </w:r>
+      <w:r>
+        <w:rPr>
+          <w:rFonts w:ascii="Carlito" w:hAnsi="Carlito" w:cs="Carlito" w:eastAsia="Carlito"/>
+          <w:b w:val="0"/>
+          <w:highlight w:val="none"/>
+        </w:rPr>
+      </w:r>
     </w:p>
     <w:p>
       <w:pPr>
@@ -16075,7 +16496,7 @@
                   <wp:posOffset>-454269</wp:posOffset>
                 </wp:positionH>
                 <wp:positionV relativeFrom="paragraph">
-                  <wp:posOffset>-842596</wp:posOffset>
+                  <wp:posOffset>-850977</wp:posOffset>
                 </wp:positionV>
                 <wp:extent cx="7559204" cy="10507635"/>
                 <wp:effectExtent l="0" t="0" r="0" b="0"/>
@@ -16131,7 +16552,7 @@
                   <v:f eqn="sum @10 21600 0"/>
                 </v:formulas>
               </v:shapetype>
-              <v:shape id="_x0000_i19" o:spid="_x0000_s19" type="#_x0000_t75" style="position:absolute;mso-wrap-distance-left:9.1pt;mso-wrap-distance-top:0.0pt;mso-wrap-distance-right:9.1pt;mso-wrap-distance-bottom:0.0pt;z-index:17408;o:allowoverlap:true;o:allowincell:true;mso-position-horizontal-relative:text;margin-left:-35.8pt;mso-position-horizontal:absolute;mso-position-vertical-relative:text;margin-top:-66.3pt;mso-position-vertical:absolute;width:595.2pt;height:827.4pt;" stroked="false">
+              <v:shape id="_x0000_i19" o:spid="_x0000_s19" type="#_x0000_t75" style="position:absolute;mso-wrap-distance-left:9.1pt;mso-wrap-distance-top:0.0pt;mso-wrap-distance-right:9.1pt;mso-wrap-distance-bottom:0.0pt;z-index:17408;o:allowoverlap:true;o:allowincell:true;mso-position-horizontal-relative:text;margin-left:-35.8pt;mso-position-horizontal:absolute;mso-position-vertical-relative:text;margin-top:-67.0pt;mso-position-vertical:absolute;width:595.2pt;height:827.4pt;" stroked="false">
                 <v:path textboxrect="0,0,0,0"/>
                 <v:imagedata r:id="rId27" o:title=""/>
               </v:shape>

</xml_diff>

<commit_message>
feat(Versionamento e inclusão de nova arma)
</commit_message>
<xml_diff>
--- a/Omega.docx
+++ b/Omega.docx
@@ -16086,13 +16086,7 @@
           <w:highlight w:val="none"/>
         </w:rPr>
       </w:r>
-      <w:r>
-        <w:rPr>
-          <w:rFonts w:ascii="Carlito" w:hAnsi="Carlito" w:cs="Carlito" w:eastAsia="Carlito"/>
-          <w:b w:val="0"/>
-          <w:highlight w:val="none"/>
-        </w:rPr>
-      </w:r>
+      <w:r/>
     </w:p>
     <w:p>
       <w:pPr>

</xml_diff>